<commit_message>
some writeup work will create conflict with laptop version which has new peices
</commit_message>
<xml_diff>
--- a/WriteUp/WheatYieldWriteUp.docx
+++ b/WriteUp/WheatYieldWriteUp.docx
@@ -417,14 +417,14 @@
       <w:r>
         <w:drawing>
           <wp:inline>
-            <wp:extent cx="5334000" cy="1938652"/>
+            <wp:extent cx="5334000" cy="4000408"/>
             <wp:effectExtent b="0" l="0" r="0" t="0"/>
             <wp:docPr descr="" id="1" name="Picture"/>
             <a:graphic>
               <a:graphicData uri="http://schemas.openxmlformats.org/drawingml/2006/picture">
                 <pic:pic>
                   <pic:nvPicPr>
-                    <pic:cNvPr descr="H:\Projects\India_Index_Insurance\India_Index_Insurance_Code\WriteUp\PlantHarvestDates_NDVI.png" id="0" name="Picture"/>
+                    <pic:cNvPr descr="WheatYieldWriteUp_files/figure-docx/unnamed-chunk-1-1.png" id="0" name="Picture"/>
                     <pic:cNvPicPr>
                       <a:picLocks noChangeArrowheads="1" noChangeAspect="1"/>
                     </pic:cNvPicPr>
@@ -438,7 +438,7 @@
                   <pic:spPr bwMode="auto">
                     <a:xfrm>
                       <a:off x="0" y="0"/>
-                      <a:ext cx="5334000" cy="1938652"/>
+                      <a:ext cx="5334000" cy="4000408"/>
                     </a:xfrm>
                     <a:prstGeom prst="rect">
                       <a:avLst/>
@@ -463,7 +463,7 @@
         <w:rPr>
           <w:i/>
         </w:rPr>
-        <w:t xml:space="preserve">Time series of NDVI (unsmoothed -red, smoothed with outlier removal -blue) for both crop seasons of 2002 to 2016. Wheat growing season highlighted in dark grey, rice growing season in light grey.</w:t>
+        <w:t xml:space="preserve">Time series of NDVI unsmoothed (red) and smoothed with outlier removal (blue) for both crop seasons of 2002 to 2016. Wheat growing season highlighted in dark grey, rice growing season in light grey. Date of estimated Rabi season maximum (red vertical line), estimated greenness onset (green vertical line), estimated harvest date (purple veritcal line).</w:t>
       </w:r>
     </w:p>
     <w:p>
@@ -674,10 +674,7 @@
         <w:t xml:space="preserve">EVI</w:t>
       </w:r>
       <w:r>
-        <w:t xml:space="preserve"> </w:t>
-      </w:r>
-      <w:r>
-        <w:t xml:space="preserve">(see formula 6 in the appendix). Mutiway ties are handled by perfering the middle most date or if an even number of ties the left middle most date. Another calculates the average value of NDVI</w:t>
+        <w:t xml:space="preserve">. Figure 2 visually demonstrates the ability of this function to estimate the timing on greeness onset (referred to henceforth as planting date), seasonal maximums, and harvest dates. For details on these calculations see formula 6 in the appendix. Mutiway ties are handled by perfering the middle most date or if an even number of ties the left middle most date. Another calculates the average value of NDVI</w:t>
       </w:r>
       <w:r>
         <w:t xml:space="preserve"> </w:t>
@@ -692,7 +689,7 @@
         <w:t xml:space="preserve"> </w:t>
       </w:r>
       <w:r>
-        <w:t xml:space="preserve">for each day of the year, which can be used for graphing anomolies (see formula 7 in the appendix). Finally, some of the above codes have improved performance when run on smoothed time series while removing outliers. For this procedure we use a function developed by Joshua Gray at North Carolina State University 8 in the appendix).</w:t>
+        <w:t xml:space="preserve">for each day of the year, which can be used for graphing anomolies (see formula 7 in the appendix). Finally, some of the above codes have improved performance when run on smoothed time series while removing outliers. For this procedure we use a function developed by Joshua Gray at North Carolina State University (see function 8 in the appendix).</w:t>
       </w:r>
     </w:p>
     <w:p>
@@ -710,15 +707,106 @@
         <w:pStyle w:val="FirstParagraph"/>
       </w:pPr>
       <w:r>
-        <w:t xml:space="preserve">Basic annual summary statics including minimum, maximum, mean, and standard deviation can be calculated using function 9 in the appendix below. Alternatively most functions described above can be used to calculate annual vegetation metrics. ##Summarizing Space: Spatial Aggregation of Remotely Sensed Data One major hurdle for this study was the rapid extraction of raster values bases on vector data. Function 10 in the appendix, processing times were better that 1/10th that of the default raster::extract() function with the use of a 16-core linux server.</w:t>
+        <w:t xml:space="preserve">Basic annual summary statics including minimum, maximum, mean, and standard deviation can be calculated using function 9 in the appendix below. Alternatively most functions described above can be used to calculate annual vegetation metrics.</w:t>
       </w:r>
     </w:p>
     <w:p>
       <w:pPr>
         <w:pStyle w:val="Heading2"/>
       </w:pPr>
-      <w:bookmarkStart w:id="33" w:name="exploiting-time-spatial-panel-regression-methods-and-models"/>
+      <w:bookmarkStart w:id="33" w:name="summarizing-space-time-extraction-and-aggregation-of-remotely-sensed-data"/>
       <w:bookmarkEnd w:id="33"/>
+      <w:r>
+        <w:t xml:space="preserve">Summarizing Space &amp; Time: Extraction and Aggregation of Remotely Sensed Data</w:t>
+      </w:r>
+    </w:p>
+    <w:p>
+      <w:pPr>
+        <w:pStyle w:val="FirstParagraph"/>
+      </w:pPr>
+      <w:r>
+        <w:t xml:space="preserve">One major hurdle for this study was the rapid extraction of raster values bases on vector data while maintaining meaningful time stamps. In response we developed the function</w:t>
+      </w:r>
+      <w:r>
+        <w:t xml:space="preserve"> </w:t>
+      </w:r>
+      <w:r>
+        <w:rPr>
+          <w:i/>
+        </w:rPr>
+        <w:t xml:space="preserve">extract_value_point_polygon</w:t>
+      </w:r>
+      <w:r>
+        <w:t xml:space="preserve"> </w:t>
+      </w:r>
+      <w:r>
+        <w:t xml:space="preserve">10 in the appendix to enhance the performance of the the default raster::extract() function . User processing times were better that 1/6000th that of extract() with the use of a 16-core linux server. Additionally the function can take a list of adjacent rasters to perform data extraction, thereby avoiding vector datasets that span more than the extent of one raster.</w:t>
+      </w:r>
+    </w:p>
+    <w:p>
+      <w:pPr>
+        <w:pStyle w:val="BodyText"/>
+      </w:pPr>
+      <w:r>
+        <w:rPr>
+          <w:i/>
+        </w:rPr>
+        <w:t xml:space="preserve">Figure 3: Benchmark test comparing raster::extract() and the new parrallelized extract functions</w:t>
+      </w:r>
+    </w:p>
+    <w:p>
+      <w:pPr>
+        <w:pStyle w:val="BodyText"/>
+      </w:pPr>
+      <w:r>
+        <w:drawing>
+          <wp:inline>
+            <wp:extent cx="4610100" cy="3695700"/>
+            <wp:effectExtent b="0" l="0" r="0" t="0"/>
+            <wp:docPr descr="" id="1" name="Picture"/>
+            <a:graphic>
+              <a:graphicData uri="http://schemas.openxmlformats.org/drawingml/2006/picture">
+                <pic:pic>
+                  <pic:nvPicPr>
+                    <pic:cNvPr descr="WheatYieldWriteUp_files/figure-docx/unnamed-chunk-2-1.png" id="0" name="Picture"/>
+                    <pic:cNvPicPr>
+                      <a:picLocks noChangeArrowheads="1" noChangeAspect="1"/>
+                    </pic:cNvPicPr>
+                  </pic:nvPicPr>
+                  <pic:blipFill>
+                    <a:blip r:embed="rId34"/>
+                    <a:stretch>
+                      <a:fillRect/>
+                    </a:stretch>
+                  </pic:blipFill>
+                  <pic:spPr bwMode="auto">
+                    <a:xfrm>
+                      <a:off x="0" y="0"/>
+                      <a:ext cx="4610100" cy="3695700"/>
+                    </a:xfrm>
+                    <a:prstGeom prst="rect">
+                      <a:avLst/>
+                    </a:prstGeom>
+                    <a:noFill/>
+                    <a:ln w="9525">
+                      <a:noFill/>
+                      <a:headEnd/>
+                      <a:tailEnd/>
+                    </a:ln>
+                  </pic:spPr>
+                </pic:pic>
+              </a:graphicData>
+            </a:graphic>
+          </wp:inline>
+        </w:drawing>
+      </w:r>
+    </w:p>
+    <w:p>
+      <w:pPr>
+        <w:pStyle w:val="Heading2"/>
+      </w:pPr>
+      <w:bookmarkStart w:id="35" w:name="exploiting-time-spatial-panel-regression-methods-and-models"/>
+      <w:bookmarkEnd w:id="35"/>
       <w:r>
         <w:t xml:space="preserve">Exploiting Time: (Spatial) Panel Regression Methods and Models</w:t>
       </w:r>
@@ -727,8 +815,8 @@
       <w:pPr>
         <w:pStyle w:val="Heading3"/>
       </w:pPr>
-      <w:bookmarkStart w:id="34" w:name="panel-regression"/>
-      <w:bookmarkEnd w:id="34"/>
+      <w:bookmarkStart w:id="36" w:name="panel-regression"/>
+      <w:bookmarkEnd w:id="36"/>
       <w:r>
         <w:t xml:space="preserve">Panel Regression</w:t>
       </w:r>
@@ -1983,8 +2071,8 @@
       <w:pPr>
         <w:pStyle w:val="Heading3"/>
       </w:pPr>
-      <w:bookmarkStart w:id="35" w:name="spatial-panel-regression"/>
-      <w:bookmarkEnd w:id="35"/>
+      <w:bookmarkStart w:id="37" w:name="spatial-panel-regression"/>
+      <w:bookmarkEnd w:id="37"/>
       <w:r>
         <w:t xml:space="preserve">Spatial Panel Regression</w:t>
       </w:r>
@@ -1993,8 +2081,8 @@
       <w:pPr>
         <w:pStyle w:val="Heading4"/>
       </w:pPr>
-      <w:bookmarkStart w:id="36" w:name="defining-the-neighborhood"/>
-      <w:bookmarkEnd w:id="36"/>
+      <w:bookmarkStart w:id="38" w:name="defining-the-neighborhood"/>
+      <w:bookmarkEnd w:id="38"/>
       <w:r>
         <w:t xml:space="preserve">Defining the neighborhood</w:t>
       </w:r>
@@ -2003,8 +2091,8 @@
       <w:pPr>
         <w:pStyle w:val="Heading1"/>
       </w:pPr>
-      <w:bookmarkStart w:id="37" w:name="results"/>
-      <w:bookmarkEnd w:id="37"/>
+      <w:bookmarkStart w:id="39" w:name="results"/>
+      <w:bookmarkEnd w:id="39"/>
       <w:r>
         <w:t xml:space="preserve">Results</w:t>
       </w:r>
@@ -2013,8 +2101,8 @@
       <w:pPr>
         <w:pStyle w:val="Heading2"/>
       </w:pPr>
-      <w:bookmarkStart w:id="38" w:name="focus-group-interviews-1"/>
-      <w:bookmarkEnd w:id="38"/>
+      <w:bookmarkStart w:id="40" w:name="focus-group-interviews-1"/>
+      <w:bookmarkEnd w:id="40"/>
       <w:r>
         <w:t xml:space="preserve">Focus Group Interviews</w:t>
       </w:r>
@@ -2023,8 +2111,8 @@
       <w:pPr>
         <w:pStyle w:val="Heading2"/>
       </w:pPr>
-      <w:bookmarkStart w:id="39" w:name="panel-regression-1"/>
-      <w:bookmarkEnd w:id="39"/>
+      <w:bookmarkStart w:id="41" w:name="panel-regression-1"/>
+      <w:bookmarkEnd w:id="41"/>
       <w:r>
         <w:t xml:space="preserve">Panel Regression</w:t>
       </w:r>
@@ -2033,8 +2121,8 @@
       <w:pPr>
         <w:pStyle w:val="Heading1"/>
       </w:pPr>
-      <w:bookmarkStart w:id="40" w:name="discussion"/>
-      <w:bookmarkEnd w:id="40"/>
+      <w:bookmarkStart w:id="42" w:name="discussion"/>
+      <w:bookmarkEnd w:id="42"/>
       <w:r>
         <w:t xml:space="preserve">Discussion</w:t>
       </w:r>
@@ -2043,8 +2131,8 @@
       <w:pPr>
         <w:pStyle w:val="Heading1"/>
       </w:pPr>
-      <w:bookmarkStart w:id="41" w:name="conclusions"/>
-      <w:bookmarkEnd w:id="41"/>
+      <w:bookmarkStart w:id="43" w:name="conclusions"/>
+      <w:bookmarkEnd w:id="43"/>
       <w:r>
         <w:t xml:space="preserve">Conclusions</w:t>
       </w:r>
@@ -2160,8 +2248,8 @@
       <w:pPr>
         <w:pStyle w:val="Heading1"/>
       </w:pPr>
-      <w:bookmarkStart w:id="42" w:name="appendix-a"/>
-      <w:bookmarkEnd w:id="42"/>
+      <w:bookmarkStart w:id="44" w:name="appendix-a"/>
+      <w:bookmarkEnd w:id="44"/>
       <w:r>
         <w:t xml:space="preserve">Appendix A</w:t>
       </w:r>
@@ -2170,8 +2258,8 @@
       <w:pPr>
         <w:pStyle w:val="Heading2"/>
       </w:pPr>
-      <w:bookmarkStart w:id="43" w:name="yield-data"/>
-      <w:bookmarkEnd w:id="43"/>
+      <w:bookmarkStart w:id="45" w:name="yield-data"/>
+      <w:bookmarkEnd w:id="45"/>
       <w:r>
         <w:t xml:space="preserve">Yield Data</w:t>
       </w:r>
@@ -4873,8 +4961,8 @@
       <w:pPr>
         <w:pStyle w:val="Heading2"/>
       </w:pPr>
-      <w:bookmarkStart w:id="44" w:name="functions"/>
-      <w:bookmarkEnd w:id="44"/>
+      <w:bookmarkStart w:id="46" w:name="functions"/>
+      <w:bookmarkEnd w:id="46"/>
       <w:r>
         <w:t xml:space="preserve">Functions</w:t>
       </w:r>
@@ -20043,8 +20131,8 @@
       <w:pPr>
         <w:pStyle w:val="Heading1"/>
       </w:pPr>
-      <w:bookmarkStart w:id="45" w:name="references"/>
-      <w:bookmarkEnd w:id="45"/>
+      <w:bookmarkStart w:id="47" w:name="references"/>
+      <w:bookmarkEnd w:id="47"/>
       <w:r>
         <w:t xml:space="preserve">References</w:t>
       </w:r>
@@ -20102,7 +20190,7 @@
       <w:r>
         <w:t xml:space="preserve"> </w:t>
       </w:r>
-      <w:hyperlink r:id="rId46">
+      <w:hyperlink r:id="rId48">
         <w:r>
           <w:rPr>
             <w:rStyle w:val="Hyperlink"/>
@@ -20179,7 +20267,7 @@
       <w:r>
         <w:t xml:space="preserve">333 (6042). American Association for the Advancement of Science: 616–20. doi:</w:t>
       </w:r>
-      <w:hyperlink r:id="rId47">
+      <w:hyperlink r:id="rId49">
         <w:r>
           <w:rPr>
             <w:rStyle w:val="Hyperlink"/>
@@ -20224,7 +20312,7 @@
       <w:r>
         <w:t xml:space="preserve"> </w:t>
       </w:r>
-      <w:hyperlink r:id="rId48">
+      <w:hyperlink r:id="rId50">
         <w:r>
           <w:rPr>
             <w:rStyle w:val="Hyperlink"/>
@@ -20352,7 +20440,7 @@
     </w:lvl>
   </w:abstractNum>
   <w:abstractNum w:abstractNumId="990">
-    <w:nsid w:val="e3ef2eda"/>
+    <w:nsid w:val="c54cede9"/>
     <w:multiLevelType w:val="multilevel"/>
     <w:lvl w:ilvl="0">
       <w:numFmt w:val="bullet"/>

</xml_diff>